<commit_message>
Adding Constitutional History QA
</commit_message>
<xml_diff>
--- a/QAWorkbook - Dev Guide.docx
+++ b/QAWorkbook - Dev Guide.docx
@@ -272,123 +272,56 @@
     </w:p>
     <w:p>
       <w:pPr>
-        <w:spacing w:before="0" w:after="160" w:line="259" w:lineRule="auto"/>
-        <w:ind w:left="0" w:right="0" w:firstLine="0"/>
-        <w:jc w:val="left"/>
-        <w:rPr>
-          <w:rFonts w:ascii="Times New Roman" w:hAnsi="Times New Roman" w:eastAsia="Times New Roman" w:cs="Times New Roman"/>
-          <w:color w:val="auto"/>
-          <w:spacing w:val="0"/>
-          <w:position w:val="0"/>
-          <w:sz w:val="28"/>
-          <w:shd w:val="clear" w:fill="auto"/>
-        </w:rPr>
-      </w:pPr>
-    </w:p>
-    <w:p>
-      <w:pPr>
-        <w:spacing w:before="0" w:after="160" w:line="259" w:lineRule="auto"/>
-        <w:ind w:left="0" w:right="0" w:firstLine="0"/>
-        <w:jc w:val="left"/>
-        <w:rPr>
-          <w:rFonts w:ascii="Times New Roman" w:hAnsi="Times New Roman" w:eastAsia="Times New Roman" w:cs="Times New Roman"/>
-          <w:color w:val="auto"/>
-          <w:spacing w:val="0"/>
-          <w:position w:val="0"/>
-          <w:sz w:val="28"/>
-          <w:shd w:val="clear" w:fill="auto"/>
-        </w:rPr>
-      </w:pPr>
-    </w:p>
-    <w:p>
-      <w:pPr>
-        <w:spacing w:before="0" w:after="160" w:line="259" w:lineRule="auto"/>
-        <w:ind w:left="0" w:right="0" w:firstLine="0"/>
-        <w:jc w:val="left"/>
-        <w:rPr>
-          <w:rFonts w:ascii="Times New Roman" w:hAnsi="Times New Roman" w:eastAsia="Times New Roman" w:cs="Times New Roman"/>
-          <w:color w:val="auto"/>
-          <w:spacing w:val="0"/>
-          <w:position w:val="0"/>
-          <w:sz w:val="28"/>
-          <w:shd w:val="clear" w:fill="auto"/>
-        </w:rPr>
-      </w:pPr>
-    </w:p>
-    <w:p>
-      <w:pPr>
-        <w:spacing w:before="0" w:after="160" w:line="259" w:lineRule="auto"/>
-        <w:ind w:left="0" w:right="0" w:firstLine="0"/>
-        <w:jc w:val="left"/>
-        <w:rPr>
-          <w:rFonts w:ascii="Times New Roman" w:hAnsi="Times New Roman" w:eastAsia="Times New Roman" w:cs="Times New Roman"/>
-          <w:color w:val="auto"/>
-          <w:spacing w:val="0"/>
-          <w:position w:val="0"/>
-          <w:sz w:val="28"/>
-          <w:shd w:val="clear" w:fill="auto"/>
-        </w:rPr>
-      </w:pPr>
-    </w:p>
-    <w:p>
-      <w:pPr>
-        <w:spacing w:before="0" w:after="160" w:line="259" w:lineRule="auto"/>
-        <w:ind w:left="0" w:right="0" w:firstLine="0"/>
-        <w:jc w:val="left"/>
-        <w:rPr>
-          <w:rFonts w:ascii="Times New Roman" w:hAnsi="Times New Roman" w:eastAsia="Times New Roman" w:cs="Times New Roman"/>
-          <w:color w:val="auto"/>
-          <w:spacing w:val="0"/>
-          <w:position w:val="0"/>
-          <w:sz w:val="28"/>
-          <w:shd w:val="clear" w:fill="auto"/>
-        </w:rPr>
-      </w:pPr>
-    </w:p>
-    <w:p>
-      <w:pPr>
-        <w:spacing w:before="0" w:after="160" w:line="259" w:lineRule="auto"/>
-        <w:ind w:left="0" w:right="0" w:firstLine="0"/>
-        <w:jc w:val="left"/>
-        <w:rPr>
-          <w:rFonts w:ascii="Times New Roman" w:hAnsi="Times New Roman" w:eastAsia="Times New Roman" w:cs="Times New Roman"/>
-          <w:color w:val="auto"/>
-          <w:spacing w:val="0"/>
-          <w:position w:val="0"/>
-          <w:sz w:val="28"/>
-          <w:shd w:val="clear" w:fill="auto"/>
-        </w:rPr>
-      </w:pPr>
-    </w:p>
-    <w:p>
-      <w:pPr>
-        <w:spacing w:before="0" w:after="160" w:line="259" w:lineRule="auto"/>
-        <w:ind w:left="0" w:right="0" w:firstLine="0"/>
-        <w:jc w:val="left"/>
-        <w:rPr>
-          <w:rFonts w:ascii="Times New Roman" w:hAnsi="Times New Roman" w:eastAsia="Times New Roman" w:cs="Times New Roman"/>
-          <w:color w:val="auto"/>
-          <w:spacing w:val="0"/>
-          <w:position w:val="0"/>
-          <w:sz w:val="28"/>
-          <w:shd w:val="clear" w:fill="auto"/>
-        </w:rPr>
-      </w:pPr>
-    </w:p>
-    <w:p>
-      <w:pPr>
-        <w:spacing w:before="0" w:after="160" w:line="259" w:lineRule="auto"/>
-        <w:ind w:left="0" w:right="0" w:firstLine="0"/>
-        <w:jc w:val="left"/>
-        <w:rPr>
-          <w:rFonts w:ascii="Times New Roman" w:hAnsi="Times New Roman" w:eastAsia="Times New Roman" w:cs="Times New Roman"/>
-          <w:color w:val="auto"/>
-          <w:spacing w:val="0"/>
-          <w:position w:val="0"/>
-          <w:sz w:val="28"/>
-          <w:shd w:val="clear" w:fill="auto"/>
-        </w:rPr>
-      </w:pPr>
+        <w:numPr>
+          <w:numId w:val="0"/>
+        </w:numPr>
+        <w:spacing w:before="0" w:after="160" w:line="259" w:lineRule="auto"/>
+        <w:ind w:leftChars="0" w:right="0" w:rightChars="0"/>
+        <w:jc w:val="left"/>
+        <w:rPr>
+          <w:rFonts w:ascii="Times New Roman" w:hAnsi="Times New Roman" w:eastAsia="Times New Roman" w:cs="Times New Roman"/>
+          <w:b/>
+          <w:color w:val="auto"/>
+          <w:spacing w:val="0"/>
+          <w:position w:val="0"/>
+          <w:sz w:val="28"/>
+          <w:u w:val="single"/>
+          <w:shd w:val="clear" w:fill="auto"/>
+        </w:rPr>
+      </w:pPr>
+    </w:p>
+    <w:p>
+      <w:pPr>
+        <w:numPr>
+          <w:numId w:val="0"/>
+        </w:numPr>
+        <w:spacing w:before="0" w:after="160" w:line="259" w:lineRule="auto"/>
+        <w:ind w:leftChars="0" w:right="0" w:rightChars="0"/>
+        <w:jc w:val="left"/>
+        <w:rPr>
+          <w:rFonts w:ascii="Times New Roman" w:hAnsi="Times New Roman" w:eastAsia="Times New Roman" w:cs="Times New Roman"/>
+          <w:b/>
+          <w:color w:val="auto"/>
+          <w:spacing w:val="0"/>
+          <w:position w:val="0"/>
+          <w:sz w:val="28"/>
+          <w:u w:val="single"/>
+          <w:shd w:val="clear" w:fill="auto"/>
+        </w:rPr>
+      </w:pPr>
+      <w:r>
+        <w:rPr>
+          <w:rFonts w:ascii="Times New Roman" w:hAnsi="Times New Roman" w:eastAsia="Times New Roman" w:cs="Times New Roman"/>
+          <w:b/>
+          <w:color w:val="auto"/>
+          <w:spacing w:val="0"/>
+          <w:position w:val="0"/>
+          <w:sz w:val="28"/>
+          <w:u w:val="single"/>
+          <w:shd w:val="clear" w:fill="auto"/>
+        </w:rPr>
+        <w:t>Adding a new workbook</w:t>
+      </w:r>
     </w:p>
     <w:p>
       <w:pPr>
@@ -397,40 +330,6 @@
           <w:numId w:val="1"/>
         </w:numPr>
         <w:spacing w:before="0" w:after="160" w:line="259" w:lineRule="auto"/>
-        <w:ind w:left="360" w:right="0" w:hanging="360"/>
-        <w:jc w:val="left"/>
-        <w:rPr>
-          <w:rFonts w:ascii="Times New Roman" w:hAnsi="Times New Roman" w:eastAsia="Times New Roman" w:cs="Times New Roman"/>
-          <w:b/>
-          <w:color w:val="auto"/>
-          <w:spacing w:val="0"/>
-          <w:position w:val="0"/>
-          <w:sz w:val="28"/>
-          <w:u w:val="single"/>
-          <w:shd w:val="clear" w:fill="auto"/>
-        </w:rPr>
-      </w:pPr>
-      <w:r>
-        <w:rPr>
-          <w:rFonts w:ascii="Times New Roman" w:hAnsi="Times New Roman" w:eastAsia="Times New Roman" w:cs="Times New Roman"/>
-          <w:b/>
-          <w:color w:val="auto"/>
-          <w:spacing w:val="0"/>
-          <w:position w:val="0"/>
-          <w:sz w:val="28"/>
-          <w:u w:val="single"/>
-          <w:shd w:val="clear" w:fill="auto"/>
-        </w:rPr>
-        <w:t>Adding a new workbook</w:t>
-      </w:r>
-    </w:p>
-    <w:p>
-      <w:pPr>
-        <w:numPr>
-          <w:ilvl w:val="0"/>
-          <w:numId w:val="1"/>
-        </w:numPr>
-        <w:spacing w:before="0" w:after="160" w:line="259" w:lineRule="auto"/>
         <w:ind w:left="792" w:right="0" w:hanging="432"/>
         <w:jc w:val="left"/>
         <w:rPr>
@@ -477,7 +376,7 @@
           <w:sz w:val="28"/>
           <w:shd w:val="clear" w:fill="auto"/>
         </w:rPr>
-        <w:t>E.g. ng g c JainismAndBuddhismQA --inline</w:t>
+        <w:t xml:space="preserve">E.g. ng g c </w:t>
       </w:r>
       <w:r>
         <w:rPr>
@@ -489,56 +388,79 @@
           <w:shd w:val="clear" w:fill="auto"/>
           <w:lang w:val="en-IN"/>
         </w:rPr>
-        <w:t>-s</w:t>
-      </w:r>
-      <w:r>
-        <w:rPr>
-          <w:rFonts w:ascii="Times New Roman" w:hAnsi="Times New Roman" w:eastAsia="Times New Roman" w:cs="Times New Roman"/>
-          <w:color w:val="auto"/>
-          <w:spacing w:val="0"/>
-          <w:position w:val="0"/>
-          <w:sz w:val="28"/>
-          <w:shd w:val="clear" w:fill="auto"/>
-        </w:rPr>
-        <w:t>tyle=true --inline</w:t>
-      </w:r>
-      <w:r>
-        <w:rPr>
-          <w:rFonts w:hint="default" w:ascii="Times New Roman" w:hAnsi="Times New Roman" w:eastAsia="Times New Roman" w:cs="Times New Roman"/>
-          <w:color w:val="auto"/>
-          <w:spacing w:val="0"/>
-          <w:position w:val="0"/>
-          <w:sz w:val="28"/>
-          <w:shd w:val="clear" w:fill="auto"/>
-          <w:lang w:val="en-IN"/>
-        </w:rPr>
-        <w:t>-t</w:t>
-      </w:r>
-      <w:r>
-        <w:rPr>
-          <w:rFonts w:ascii="Times New Roman" w:hAnsi="Times New Roman" w:eastAsia="Times New Roman" w:cs="Times New Roman"/>
-          <w:color w:val="auto"/>
-          <w:spacing w:val="0"/>
-          <w:position w:val="0"/>
-          <w:sz w:val="28"/>
-          <w:shd w:val="clear" w:fill="auto"/>
-        </w:rPr>
-        <w:t>emplate=true --skip</w:t>
-      </w:r>
-      <w:r>
-        <w:rPr>
-          <w:rFonts w:hint="default" w:ascii="Times New Roman" w:hAnsi="Times New Roman" w:eastAsia="Times New Roman" w:cs="Times New Roman"/>
-          <w:color w:val="auto"/>
-          <w:spacing w:val="0"/>
-          <w:position w:val="0"/>
-          <w:sz w:val="28"/>
-          <w:shd w:val="clear" w:fill="auto"/>
-          <w:lang w:val="en-IN"/>
-        </w:rPr>
-        <w:t>-t</w:t>
+        <w:t>NameOf</w:t>
       </w:r>
       <w:bookmarkStart w:id="0" w:name="_GoBack"/>
       <w:bookmarkEnd w:id="0"/>
+      <w:r>
+        <w:rPr>
+          <w:rFonts w:ascii="Times New Roman" w:hAnsi="Times New Roman" w:eastAsia="Times New Roman" w:cs="Times New Roman"/>
+          <w:color w:val="auto"/>
+          <w:spacing w:val="0"/>
+          <w:position w:val="0"/>
+          <w:sz w:val="28"/>
+          <w:shd w:val="clear" w:fill="auto"/>
+        </w:rPr>
+        <w:t>QA --inline</w:t>
+      </w:r>
+      <w:r>
+        <w:rPr>
+          <w:rFonts w:hint="default" w:ascii="Times New Roman" w:hAnsi="Times New Roman" w:eastAsia="Times New Roman" w:cs="Times New Roman"/>
+          <w:color w:val="auto"/>
+          <w:spacing w:val="0"/>
+          <w:position w:val="0"/>
+          <w:sz w:val="28"/>
+          <w:shd w:val="clear" w:fill="auto"/>
+          <w:lang w:val="en-IN"/>
+        </w:rPr>
+        <w:t>-s</w:t>
+      </w:r>
+      <w:r>
+        <w:rPr>
+          <w:rFonts w:ascii="Times New Roman" w:hAnsi="Times New Roman" w:eastAsia="Times New Roman" w:cs="Times New Roman"/>
+          <w:color w:val="auto"/>
+          <w:spacing w:val="0"/>
+          <w:position w:val="0"/>
+          <w:sz w:val="28"/>
+          <w:shd w:val="clear" w:fill="auto"/>
+        </w:rPr>
+        <w:t>tyle=true --inline</w:t>
+      </w:r>
+      <w:r>
+        <w:rPr>
+          <w:rFonts w:hint="default" w:ascii="Times New Roman" w:hAnsi="Times New Roman" w:eastAsia="Times New Roman" w:cs="Times New Roman"/>
+          <w:color w:val="auto"/>
+          <w:spacing w:val="0"/>
+          <w:position w:val="0"/>
+          <w:sz w:val="28"/>
+          <w:shd w:val="clear" w:fill="auto"/>
+          <w:lang w:val="en-IN"/>
+        </w:rPr>
+        <w:t>-t</w:t>
+      </w:r>
+      <w:r>
+        <w:rPr>
+          <w:rFonts w:ascii="Times New Roman" w:hAnsi="Times New Roman" w:eastAsia="Times New Roman" w:cs="Times New Roman"/>
+          <w:color w:val="auto"/>
+          <w:spacing w:val="0"/>
+          <w:position w:val="0"/>
+          <w:sz w:val="28"/>
+          <w:shd w:val="clear" w:fill="auto"/>
+        </w:rPr>
+        <w:t>emplate=true --skip</w:t>
+      </w:r>
+      <w:r>
+        <w:rPr>
+          <w:rFonts w:hint="default" w:ascii="Times New Roman" w:hAnsi="Times New Roman" w:eastAsia="Times New Roman" w:cs="Times New Roman"/>
+          <w:color w:val="auto"/>
+          <w:spacing w:val="0"/>
+          <w:position w:val="0"/>
+          <w:sz w:val="28"/>
+          <w:shd w:val="clear" w:fill="auto"/>
+          <w:lang w:val="en-IN"/>
+        </w:rPr>
+        <w:t>-t</w:t>
+      </w:r>
       <w:r>
         <w:rPr>
           <w:rFonts w:ascii="Times New Roman" w:hAnsi="Times New Roman" w:eastAsia="Times New Roman" w:cs="Times New Roman"/>
@@ -1850,6 +1772,7 @@
     <w:qFormat/>
     <w:uiPriority w:val="0"/>
     <w:rPr>
+      <w:rFonts w:asciiTheme="minorHAnsi" w:hAnsiTheme="minorHAnsi" w:eastAsiaTheme="minorEastAsia" w:cstheme="minorBidi"/>
       <w:sz w:val="21"/>
       <w:szCs w:val="22"/>
     </w:rPr>
@@ -2157,20 +2080,4 @@
   </a:themeElements>
   <a:objectDefaults/>
 </a:theme>
-</file>
-
-<file path=customXml/item1.xml><?xml version="1.0" encoding="utf-8"?>
-<s:customData xmlns="http://www.wps.cn/officeDocument/2013/wpsCustomData" xmlns:s="http://www.wps.cn/officeDocument/2013/wpsCustomData">
-  <customSectProps>
-    <customSectPr/>
-  </customSectProps>
-</s:customData>
-</file>
-
-<file path=customXml/itemProps1.xml><?xml version="1.0" encoding="utf-8"?>
-<ds:datastoreItem xmlns:ds="http://schemas.openxmlformats.org/officeDocument/2006/customXml" ds:itemID="{B1977F7D-205B-4081-913C-38D41E755F92}">
-  <ds:schemaRefs>
-    <ds:schemaRef ds:uri="http://www.wps.cn/officeDocument/2013/wpsCustomData"/>
-  </ds:schemaRefs>
-</ds:datastoreItem>
 </file>
</xml_diff>